<commit_message>
Refeito o documento de Banco de dados e feito o Diagrama de Classes
</commit_message>
<xml_diff>
--- a/Doc/BancoTCC/BANCO DE DADOS.docx
+++ b/Doc/BancoTCC/BANCO DE DADOS.docx
@@ -278,10 +278,10 @@
         </w:rPr>
         <w:lastRenderedPageBreak/>
         <w:drawing>
-          <wp:inline distT="0" distB="0" distL="0" distR="0" wp14:anchorId="49EC3C7C" wp14:editId="78C9EE04">
+          <wp:inline distT="0" distB="0" distL="0" distR="0" wp14:anchorId="1178351A" wp14:editId="05E21E73">
             <wp:extent cx="5400040" cy="3036071"/>
             <wp:effectExtent l="0" t="0" r="0" b="0"/>
-            <wp:docPr id="7" name="Imagem 7"/>
+            <wp:docPr id="6" name="Imagem 6"/>
             <wp:cNvGraphicFramePr>
               <a:graphicFrameLocks xmlns:a="http://schemas.openxmlformats.org/drawingml/2006/main" noChangeAspect="1"/>
             </wp:cNvGraphicFramePr>
@@ -316,19 +316,11 @@
     </w:p>
     <w:p>
       <w:r>
-        <w:t xml:space="preserve">Criando a tabela função, tendo chave </w:t>
-      </w:r>
-      <w:proofErr w:type="gramStart"/>
-      <w:r>
-        <w:t>primaria,</w:t>
-      </w:r>
-      <w:proofErr w:type="gramEnd"/>
-      <w:r>
-        <w:t xml:space="preserve"> que são atributos de uma tabela.</w:t>
-      </w:r>
-    </w:p>
-    <w:p/>
-    <w:p/>
+        <w:t>Criando a chave estrangeira da Tabela Curso ID_ALUNO que são atributos que tem na tabela e que o curso tem vários alunos.</w:t>
+      </w:r>
+      <w:bookmarkStart w:id="0" w:name="_GoBack"/>
+      <w:bookmarkEnd w:id="0"/>
+    </w:p>
     <w:p>
       <w:r>
         <w:rPr>
@@ -336,10 +328,10 @@
           <w:lang w:eastAsia="pt-BR"/>
         </w:rPr>
         <w:drawing>
-          <wp:inline distT="0" distB="0" distL="0" distR="0" wp14:anchorId="25E5C7FD" wp14:editId="4F2377CF">
+          <wp:inline distT="0" distB="0" distL="0" distR="0" wp14:anchorId="49EC3C7C" wp14:editId="78C9EE04">
             <wp:extent cx="5400040" cy="3036071"/>
             <wp:effectExtent l="0" t="0" r="0" b="0"/>
-            <wp:docPr id="2" name="Imagem 2"/>
+            <wp:docPr id="7" name="Imagem 7"/>
             <wp:cNvGraphicFramePr>
               <a:graphicFrameLocks xmlns:a="http://schemas.openxmlformats.org/drawingml/2006/main" noChangeAspect="1"/>
             </wp:cNvGraphicFramePr>
@@ -372,31 +364,20 @@
         </w:drawing>
       </w:r>
     </w:p>
-    <w:p/>
-    <w:p>
-      <w:r>
-        <w:t>Criando a t</w:t>
-      </w:r>
-      <w:r>
-        <w:t>abela funcionário com sua chaves estrangeira</w:t>
+    <w:p>
+      <w:r>
+        <w:t xml:space="preserve">Criando a tabela função, tendo chave </w:t>
       </w:r>
       <w:proofErr w:type="gramStart"/>
       <w:r>
-        <w:t xml:space="preserve"> </w:t>
-      </w:r>
-      <w:r>
-        <w:t xml:space="preserve"> </w:t>
-      </w:r>
-      <w:proofErr w:type="spellStart"/>
+        <w:t>primaria,</w:t>
+      </w:r>
       <w:proofErr w:type="gramEnd"/>
       <w:r>
-        <w:t>id_func</w:t>
-      </w:r>
-      <w:proofErr w:type="spellEnd"/>
-      <w:r>
-        <w:t xml:space="preserve">,  que pertence a tabela função </w:t>
-      </w:r>
-    </w:p>
+        <w:t xml:space="preserve"> que são atributos de uma tabela.</w:t>
+      </w:r>
+    </w:p>
+    <w:p/>
     <w:p/>
     <w:p>
       <w:r>
@@ -406,10 +387,10 @@
         </w:rPr>
         <w:lastRenderedPageBreak/>
         <w:drawing>
-          <wp:inline distT="0" distB="0" distL="0" distR="0" wp14:anchorId="07DE0871" wp14:editId="6BF69577">
+          <wp:inline distT="0" distB="0" distL="0" distR="0" wp14:anchorId="25E5C7FD" wp14:editId="4F2377CF">
             <wp:extent cx="5400040" cy="3036071"/>
             <wp:effectExtent l="0" t="0" r="0" b="0"/>
-            <wp:docPr id="8" name="Imagem 8"/>
+            <wp:docPr id="2" name="Imagem 2"/>
             <wp:cNvGraphicFramePr>
               <a:graphicFrameLocks xmlns:a="http://schemas.openxmlformats.org/drawingml/2006/main" noChangeAspect="1"/>
             </wp:cNvGraphicFramePr>
@@ -442,20 +423,25 @@
         </w:drawing>
       </w:r>
     </w:p>
-    <w:p>
-      <w:r>
-        <w:t>Criando as chaves estrangeiras</w:t>
+    <w:p/>
+    <w:p>
+      <w:r>
+        <w:t>Criando a tabela funcionário com sua chaves estrangeira</w:t>
       </w:r>
       <w:proofErr w:type="gramStart"/>
       <w:r>
         <w:t xml:space="preserve">  </w:t>
       </w:r>
+      <w:proofErr w:type="spellStart"/>
       <w:proofErr w:type="gramEnd"/>
       <w:r>
-        <w:t>que veem de outra tabela funcionário isso significa que funcionário tem uma função que são atributos, de uma tabela.</w:t>
-      </w:r>
-    </w:p>
-    <w:p/>
+        <w:t>id_func</w:t>
+      </w:r>
+      <w:proofErr w:type="spellEnd"/>
+      <w:r>
+        <w:t xml:space="preserve">,  que pertence a tabela função </w:t>
+      </w:r>
+    </w:p>
     <w:p/>
     <w:p>
       <w:r>
@@ -464,10 +450,10 @@
           <w:lang w:eastAsia="pt-BR"/>
         </w:rPr>
         <w:drawing>
-          <wp:inline distT="0" distB="0" distL="0" distR="0" wp14:anchorId="0496953E" wp14:editId="23EB55E8">
+          <wp:inline distT="0" distB="0" distL="0" distR="0" wp14:anchorId="07DE0871" wp14:editId="6BF69577">
             <wp:extent cx="5400040" cy="3036071"/>
             <wp:effectExtent l="0" t="0" r="0" b="0"/>
-            <wp:docPr id="9" name="Imagem 9"/>
+            <wp:docPr id="8" name="Imagem 8"/>
             <wp:cNvGraphicFramePr>
               <a:graphicFrameLocks xmlns:a="http://schemas.openxmlformats.org/drawingml/2006/main" noChangeAspect="1"/>
             </wp:cNvGraphicFramePr>
@@ -502,38 +488,17 @@
     </w:p>
     <w:p>
       <w:r>
-        <w:t>Aqui fiz a chave primaria, da tabela</w:t>
+        <w:t>Criando as chaves estrangeiras</w:t>
       </w:r>
       <w:proofErr w:type="gramStart"/>
       <w:r>
         <w:t xml:space="preserve">  </w:t>
       </w:r>
-      <w:proofErr w:type="spellStart"/>
       <w:proofErr w:type="gramEnd"/>
       <w:r>
-        <w:t>id_</w:t>
-      </w:r>
-      <w:r>
-        <w:t>tipo_pergunta</w:t>
-      </w:r>
-      <w:proofErr w:type="spellEnd"/>
-      <w:r>
-        <w:t xml:space="preserve"> que fica  nos atributos da tabela que a tabela significa c</w:t>
-      </w:r>
-      <w:r>
-        <w:t xml:space="preserve">ampos que cada </w:t>
-      </w:r>
-      <w:proofErr w:type="spellStart"/>
-      <w:r>
-        <w:t>tipo_pergunta</w:t>
-      </w:r>
-      <w:proofErr w:type="spellEnd"/>
-      <w:r>
-        <w:t xml:space="preserve">  que tem.</w:t>
-      </w:r>
-    </w:p>
-    <w:p/>
-    <w:p/>
+        <w:t>que veem de outra tabela funcionário isso significa que funcionário tem uma função que são atributos, de uma tabela.</w:t>
+      </w:r>
+    </w:p>
     <w:p/>
     <w:p/>
     <w:p>
@@ -542,11 +507,12 @@
           <w:noProof/>
           <w:lang w:eastAsia="pt-BR"/>
         </w:rPr>
+        <w:lastRenderedPageBreak/>
         <w:drawing>
-          <wp:inline distT="0" distB="0" distL="0" distR="0" wp14:anchorId="2F51D83C" wp14:editId="7E3BE40F">
+          <wp:inline distT="0" distB="0" distL="0" distR="0" wp14:anchorId="0496953E" wp14:editId="23EB55E8">
             <wp:extent cx="5400040" cy="3036071"/>
             <wp:effectExtent l="0" t="0" r="0" b="0"/>
-            <wp:docPr id="10" name="Imagem 10"/>
+            <wp:docPr id="9" name="Imagem 9"/>
             <wp:cNvGraphicFramePr>
               <a:graphicFrameLocks xmlns:a="http://schemas.openxmlformats.org/drawingml/2006/main" noChangeAspect="1"/>
             </wp:cNvGraphicFramePr>
@@ -581,25 +547,40 @@
     </w:p>
     <w:p>
       <w:r>
-        <w:t xml:space="preserve">Criando chave primaria, </w:t>
+        <w:t>Aqui fiz a chave primaria, da tabela</w:t>
+      </w:r>
+      <w:proofErr w:type="gramStart"/>
+      <w:r>
+        <w:t xml:space="preserve">  </w:t>
       </w:r>
       <w:proofErr w:type="spellStart"/>
-      <w:r>
-        <w:t>resposta_questionario</w:t>
+      <w:proofErr w:type="gramEnd"/>
+      <w:r>
+        <w:t>id_</w:t>
+      </w:r>
+      <w:r>
+        <w:t>tipo_pergunta</w:t>
       </w:r>
       <w:proofErr w:type="spellEnd"/>
       <w:r>
-        <w:t xml:space="preserve"> que fazem parte dos</w:t>
-      </w:r>
-      <w:proofErr w:type="gramStart"/>
-      <w:r>
-        <w:t xml:space="preserve">  </w:t>
-      </w:r>
-      <w:proofErr w:type="gramEnd"/>
-      <w:r>
-        <w:t>atributos da tabela</w:t>
-      </w:r>
-    </w:p>
+        <w:t xml:space="preserve"> que fica  nos atributos da tabela que a tabela significa c</w:t>
+      </w:r>
+      <w:r>
+        <w:t xml:space="preserve">ampos que cada </w:t>
+      </w:r>
+      <w:proofErr w:type="spellStart"/>
+      <w:r>
+        <w:t>tipo_pergunta</w:t>
+      </w:r>
+      <w:proofErr w:type="spellEnd"/>
+      <w:r>
+        <w:t xml:space="preserve">  que tem.</w:t>
+      </w:r>
+    </w:p>
+    <w:p/>
+    <w:p/>
+    <w:p/>
+    <w:p/>
     <w:p>
       <w:r>
         <w:rPr>
@@ -607,10 +588,10 @@
           <w:lang w:eastAsia="pt-BR"/>
         </w:rPr>
         <w:drawing>
-          <wp:inline distT="0" distB="0" distL="0" distR="0" wp14:anchorId="09F14785" wp14:editId="49150829">
+          <wp:inline distT="0" distB="0" distL="0" distR="0" wp14:anchorId="2F51D83C" wp14:editId="7E3BE40F">
             <wp:extent cx="5400040" cy="3036071"/>
             <wp:effectExtent l="0" t="0" r="0" b="0"/>
-            <wp:docPr id="12" name="Imagem 12"/>
+            <wp:docPr id="10" name="Imagem 10"/>
             <wp:cNvGraphicFramePr>
               <a:graphicFrameLocks xmlns:a="http://schemas.openxmlformats.org/drawingml/2006/main" noChangeAspect="1"/>
             </wp:cNvGraphicFramePr>
@@ -645,35 +626,25 @@
     </w:p>
     <w:p>
       <w:r>
-        <w:t xml:space="preserve">Criando chave estrangeira, </w:t>
+        <w:t xml:space="preserve">Criando chave primaria, </w:t>
       </w:r>
       <w:proofErr w:type="spellStart"/>
       <w:r>
-        <w:t>tipo_pergunta</w:t>
+        <w:t>resposta_questionario</w:t>
       </w:r>
       <w:proofErr w:type="spellEnd"/>
       <w:r>
-        <w:t xml:space="preserve">, que faz parte da tabela </w:t>
-      </w:r>
-      <w:proofErr w:type="spellStart"/>
-      <w:r>
-        <w:t>tipo_pergunta</w:t>
-      </w:r>
-      <w:proofErr w:type="spellEnd"/>
-      <w:r>
-        <w:t xml:space="preserve"> e se encaixa</w:t>
+        <w:t xml:space="preserve"> que fazem parte dos</w:t>
       </w:r>
       <w:proofErr w:type="gramStart"/>
       <w:r>
-        <w:t xml:space="preserve"> pois</w:t>
+        <w:t xml:space="preserve">  </w:t>
       </w:r>
       <w:proofErr w:type="gramEnd"/>
       <w:r>
-        <w:t xml:space="preserve"> cada resposta feita tem um tipo um assunto especifico.</w:t>
-      </w:r>
-    </w:p>
-    <w:p/>
-    <w:p/>
+        <w:t>atributos da tabela</w:t>
+      </w:r>
+    </w:p>
     <w:p>
       <w:r>
         <w:rPr>
@@ -682,10 +653,10 @@
         </w:rPr>
         <w:lastRenderedPageBreak/>
         <w:drawing>
-          <wp:inline distT="0" distB="0" distL="0" distR="0" wp14:anchorId="0860A997" wp14:editId="4EA744D6">
+          <wp:inline distT="0" distB="0" distL="0" distR="0" wp14:anchorId="09F14785" wp14:editId="49150829">
             <wp:extent cx="5400040" cy="3036071"/>
             <wp:effectExtent l="0" t="0" r="0" b="0"/>
-            <wp:docPr id="11" name="Imagem 11"/>
+            <wp:docPr id="12" name="Imagem 12"/>
             <wp:cNvGraphicFramePr>
               <a:graphicFrameLocks xmlns:a="http://schemas.openxmlformats.org/drawingml/2006/main" noChangeAspect="1"/>
             </wp:cNvGraphicFramePr>
@@ -720,17 +691,34 @@
     </w:p>
     <w:p>
       <w:r>
-        <w:t xml:space="preserve">Criando chave primaria </w:t>
+        <w:t xml:space="preserve">Criando chave estrangeira, </w:t>
       </w:r>
       <w:proofErr w:type="spellStart"/>
       <w:r>
-        <w:t>perguntas_questionario</w:t>
+        <w:t>tipo_pergunta</w:t>
       </w:r>
       <w:proofErr w:type="spellEnd"/>
       <w:r>
-        <w:t>, que tem seus atributos dentro da tabela.</w:t>
-      </w:r>
-    </w:p>
+        <w:t xml:space="preserve">, que faz parte da tabela </w:t>
+      </w:r>
+      <w:proofErr w:type="spellStart"/>
+      <w:r>
+        <w:t>tipo_pergunta</w:t>
+      </w:r>
+      <w:proofErr w:type="spellEnd"/>
+      <w:r>
+        <w:t xml:space="preserve"> e se encaixa</w:t>
+      </w:r>
+      <w:proofErr w:type="gramStart"/>
+      <w:r>
+        <w:t xml:space="preserve"> pois</w:t>
+      </w:r>
+      <w:proofErr w:type="gramEnd"/>
+      <w:r>
+        <w:t xml:space="preserve"> cada resposta feita tem um tipo um assunto especifico.</w:t>
+      </w:r>
+    </w:p>
+    <w:p/>
     <w:p/>
     <w:p>
       <w:r>
@@ -739,10 +727,10 @@
           <w:lang w:eastAsia="pt-BR"/>
         </w:rPr>
         <w:drawing>
-          <wp:inline distT="0" distB="0" distL="0" distR="0" wp14:anchorId="09CF6BD3" wp14:editId="43B89D8E">
+          <wp:inline distT="0" distB="0" distL="0" distR="0" wp14:anchorId="0860A997" wp14:editId="4EA744D6">
             <wp:extent cx="5400040" cy="3036071"/>
             <wp:effectExtent l="0" t="0" r="0" b="0"/>
-            <wp:docPr id="13" name="Imagem 13"/>
+            <wp:docPr id="11" name="Imagem 11"/>
             <wp:cNvGraphicFramePr>
               <a:graphicFrameLocks xmlns:a="http://schemas.openxmlformats.org/drawingml/2006/main" noChangeAspect="1"/>
             </wp:cNvGraphicFramePr>
@@ -777,6 +765,64 @@
     </w:p>
     <w:p>
       <w:r>
+        <w:t xml:space="preserve">Criando chave primaria </w:t>
+      </w:r>
+      <w:proofErr w:type="spellStart"/>
+      <w:r>
+        <w:t>perguntas_questionario</w:t>
+      </w:r>
+      <w:proofErr w:type="spellEnd"/>
+      <w:r>
+        <w:t>, que tem seus atributos dentro da tabela.</w:t>
+      </w:r>
+    </w:p>
+    <w:p/>
+    <w:p>
+      <w:r>
+        <w:rPr>
+          <w:noProof/>
+          <w:lang w:eastAsia="pt-BR"/>
+        </w:rPr>
+        <w:lastRenderedPageBreak/>
+        <w:drawing>
+          <wp:inline distT="0" distB="0" distL="0" distR="0" wp14:anchorId="09CF6BD3" wp14:editId="43B89D8E">
+            <wp:extent cx="5400040" cy="3036071"/>
+            <wp:effectExtent l="0" t="0" r="0" b="0"/>
+            <wp:docPr id="13" name="Imagem 13"/>
+            <wp:cNvGraphicFramePr>
+              <a:graphicFrameLocks xmlns:a="http://schemas.openxmlformats.org/drawingml/2006/main" noChangeAspect="1"/>
+            </wp:cNvGraphicFramePr>
+            <a:graphic xmlns:a="http://schemas.openxmlformats.org/drawingml/2006/main">
+              <a:graphicData uri="http://schemas.openxmlformats.org/drawingml/2006/picture">
+                <pic:pic xmlns:pic="http://schemas.openxmlformats.org/drawingml/2006/picture">
+                  <pic:nvPicPr>
+                    <pic:cNvPr id="0" name=""/>
+                    <pic:cNvPicPr/>
+                  </pic:nvPicPr>
+                  <pic:blipFill>
+                    <a:blip r:embed="rId17"/>
+                    <a:stretch>
+                      <a:fillRect/>
+                    </a:stretch>
+                  </pic:blipFill>
+                  <pic:spPr>
+                    <a:xfrm>
+                      <a:off x="0" y="0"/>
+                      <a:ext cx="5400040" cy="3036071"/>
+                    </a:xfrm>
+                    <a:prstGeom prst="rect">
+                      <a:avLst/>
+                    </a:prstGeom>
+                  </pic:spPr>
+                </pic:pic>
+              </a:graphicData>
+            </a:graphic>
+          </wp:inline>
+        </w:drawing>
+      </w:r>
+    </w:p>
+    <w:p>
+      <w:r>
         <w:t xml:space="preserve">Criando chave estrangeira </w:t>
       </w:r>
       <w:proofErr w:type="spellStart"/>
@@ -793,12 +839,7 @@
       </w:r>
       <w:proofErr w:type="spellEnd"/>
       <w:r>
-        <w:t xml:space="preserve"> também</w:t>
-      </w:r>
-      <w:bookmarkStart w:id="0" w:name="_GoBack"/>
-      <w:bookmarkEnd w:id="0"/>
-      <w:r>
-        <w:t xml:space="preserve"> tem os tipos de assuntos que ambas as partes fazem de acordo com sua duvida ou pergunta.</w:t>
+        <w:t xml:space="preserve"> também tem os tipos de assuntos que ambas as partes fazem de acordo com sua duvida ou pergunta.</w:t>
       </w:r>
     </w:p>
     <w:sectPr>

</xml_diff>